<commit_message>
Proyecto del busca minas
Adelanto en trabajo escrito y cambios en el juego.
</commit_message>
<xml_diff>
--- a/Trabajo Escrito Del Busca Minas.docx
+++ b/Trabajo Escrito Del Busca Minas.docx
@@ -976,7 +976,7 @@
                 <w:noProof/>
                 <w:webHidden/>
               </w:rPr>
-              <w:t>X</w:t>
+              <w:t>XI</w:t>
             </w:r>
             <w:r>
               <w:rPr>
@@ -1047,7 +1047,7 @@
                 <w:noProof/>
                 <w:webHidden/>
               </w:rPr>
-              <w:t>XI</w:t>
+              <w:t>XII</w:t>
             </w:r>
             <w:r>
               <w:rPr>
@@ -1118,7 +1118,7 @@
                 <w:noProof/>
                 <w:webHidden/>
               </w:rPr>
-              <w:t>XII</w:t>
+              <w:t>XIII</w:t>
             </w:r>
             <w:r>
               <w:rPr>
@@ -1189,7 +1189,7 @@
                 <w:noProof/>
                 <w:webHidden/>
               </w:rPr>
-              <w:t>XIII</w:t>
+              <w:t>XIV</w:t>
             </w:r>
             <w:r>
               <w:rPr>
@@ -1260,7 +1260,7 @@
                 <w:noProof/>
                 <w:webHidden/>
               </w:rPr>
-              <w:t>XIV</w:t>
+              <w:t>XV</w:t>
             </w:r>
             <w:r>
               <w:rPr>
@@ -1331,7 +1331,7 @@
                 <w:noProof/>
                 <w:webHidden/>
               </w:rPr>
-              <w:t>XV</w:t>
+              <w:t>XVI</w:t>
             </w:r>
             <w:r>
               <w:rPr>
@@ -1404,6 +1404,160 @@
     </w:p>
     <w:p>
       <w:pPr>
+        <w:pStyle w:val="Ttulo1"/>
+      </w:pPr>
+    </w:p>
+    <w:p>
+      <w:pPr>
+        <w:spacing w:line="360" w:lineRule="auto"/>
+      </w:pPr>
+      <w:r>
+        <w:t>¿De qué se trata el proyecto?</w:t>
+      </w:r>
+    </w:p>
+    <w:p>
+      <w:pPr>
+        <w:spacing w:line="360" w:lineRule="auto"/>
+        <w:ind w:firstLine="708"/>
+      </w:pPr>
+      <w:r>
+        <w:t>Trata de co</w:t>
+      </w:r>
+      <w:r>
+        <w:t>nfeccionar un juego del busca minas</w:t>
+      </w:r>
+      <w:r>
+        <w:t xml:space="preserve"> por medio del programa </w:t>
+      </w:r>
+      <w:proofErr w:type="spellStart"/>
+      <w:r>
+        <w:t>NetBeans</w:t>
+      </w:r>
+      <w:proofErr w:type="spellEnd"/>
+      <w:r>
+        <w:t xml:space="preserve">, lo cual se deben de hacer líneas de códigos, las cuales funcionaran para que el programa sirva a la hora de compilarlo, además se deberá </w:t>
+      </w:r>
+      <w:proofErr w:type="spellStart"/>
+      <w:r>
+        <w:t>comentarear</w:t>
+      </w:r>
+      <w:proofErr w:type="spellEnd"/>
+      <w:r>
+        <w:t xml:space="preserve"> sus líneas para que otra persona entienda cada función que hace dicha línea.</w:t>
+      </w:r>
+    </w:p>
+    <w:p>
+      <w:pPr>
+        <w:spacing w:line="360" w:lineRule="auto"/>
+      </w:pPr>
+    </w:p>
+    <w:p>
+      <w:pPr>
+        <w:spacing w:line="360" w:lineRule="auto"/>
+      </w:pPr>
+      <w:r>
+        <w:t>¿Qué se debe resolver en este proyecto?</w:t>
+      </w:r>
+    </w:p>
+    <w:p>
+      <w:pPr>
+        <w:spacing w:line="360" w:lineRule="auto"/>
+        <w:ind w:firstLine="708"/>
+      </w:pPr>
+      <w:r>
+        <w:t>En este proyecto se deberá de realizar un código, el cual debe servir para ayudar a funcionar</w:t>
+      </w:r>
+      <w:r>
+        <w:t xml:space="preserve"> el juego del busca minas</w:t>
+      </w:r>
+      <w:r>
+        <w:t>.</w:t>
+      </w:r>
+      <w:r>
+        <w:tab/>
+      </w:r>
+    </w:p>
+    <w:p>
+      <w:pPr>
+        <w:spacing w:line="360" w:lineRule="auto"/>
+      </w:pPr>
+    </w:p>
+    <w:p>
+      <w:pPr>
+        <w:spacing w:line="360" w:lineRule="auto"/>
+      </w:pPr>
+      <w:r>
+        <w:t>¿Cuál aplicación se utilizará para la realización del proyecto?</w:t>
+      </w:r>
+    </w:p>
+    <w:p>
+      <w:pPr>
+        <w:pStyle w:val="Prrafodelista"/>
+        <w:numPr>
+          <w:ilvl w:val="0"/>
+          <w:numId w:val="4"/>
+        </w:numPr>
+        <w:spacing w:line="360" w:lineRule="auto"/>
+      </w:pPr>
+      <w:proofErr w:type="spellStart"/>
+      <w:r>
+        <w:t>NetBeans</w:t>
+      </w:r>
+      <w:proofErr w:type="spellEnd"/>
+      <w:r>
+        <w:t xml:space="preserve">: Esta aplicación es la principal, de esta utilizamos la opción java </w:t>
+      </w:r>
+      <w:proofErr w:type="spellStart"/>
+      <w:r>
+        <w:t>aplication</w:t>
+      </w:r>
+      <w:proofErr w:type="spellEnd"/>
+      <w:r>
+        <w:t>, la cual nos abre una clase en la cual deberemos de crear el código para nuestro juego.</w:t>
+      </w:r>
+    </w:p>
+    <w:p>
+      <w:pPr>
+        <w:pStyle w:val="Prrafodelista"/>
+        <w:spacing w:line="360" w:lineRule="auto"/>
+      </w:pPr>
+    </w:p>
+    <w:p>
+      <w:pPr>
+        <w:spacing w:line="360" w:lineRule="auto"/>
+      </w:pPr>
+      <w:r>
+        <w:t>¿Cómo se solucionaron los problemas que intervinieron durante la creación del programa?</w:t>
+      </w:r>
+    </w:p>
+    <w:p>
+      <w:pPr>
+        <w:spacing w:line="360" w:lineRule="auto"/>
+      </w:pPr>
+      <w:r>
+        <w:tab/>
+        <w:t>Se optó por aplicar cosas vistas en clas</w:t>
+      </w:r>
+      <w:r>
+        <w:t>es y por internet, las cuales nos</w:t>
+      </w:r>
+      <w:r>
+        <w:t xml:space="preserve"> facilitaron poder realizar el programa de una buena forma, haciendo ciclos, métodos, arreglos entre </w:t>
+      </w:r>
+      <w:bookmarkStart w:id="2" w:name="_GoBack"/>
+      <w:bookmarkEnd w:id="2"/>
+      <w:r>
+        <w:t>otras.</w:t>
+      </w:r>
+    </w:p>
+    <w:p>
+      <w:pPr>
+        <w:spacing w:line="360" w:lineRule="auto"/>
+      </w:pPr>
+    </w:p>
+    <w:p/>
+    <w:p>
+      <w:pPr>
         <w:tabs>
           <w:tab w:val="left" w:pos="7605"/>
         </w:tabs>
@@ -1596,12 +1750,11 @@
         <w:pStyle w:val="Ttulo1"/>
         <w:spacing w:line="360" w:lineRule="auto"/>
       </w:pPr>
-      <w:bookmarkStart w:id="2" w:name="_Toc456780926"/>
-      <w:r>
-        <w:lastRenderedPageBreak/>
+      <w:bookmarkStart w:id="3" w:name="_Toc456780926"/>
+      <w:r>
         <w:t>Descripción</w:t>
       </w:r>
-      <w:bookmarkEnd w:id="2"/>
+      <w:bookmarkEnd w:id="3"/>
       <w:r>
         <w:t xml:space="preserve"> </w:t>
       </w:r>
@@ -1654,7 +1807,11 @@
         <w:t>n</w:t>
       </w:r>
       <w:r>
-        <w:t xml:space="preserve"> un poco a deliberar en donde con exactitud  se encuentran las minas, si logra pisar todos los recuadros que no contienen minas ganara la partida</w:t>
+        <w:t xml:space="preserve"> un poco a deliberar en donde con exactitud  </w:t>
+      </w:r>
+      <w:r>
+        <w:lastRenderedPageBreak/>
+        <w:t>se encuentran las minas, si logra pisar todos los recuadros que no contienen minas ganara la partida</w:t>
       </w:r>
       <w:r>
         <w:t xml:space="preserve"> e ira subiendo el tamaño de la zona de juego,</w:t>
@@ -1704,7 +1861,13 @@
         <w:t>estas estarán al lado tanto en las columnas como en las filas, para que el jugador se oriente a la hora de elegir el cuadro deseado para ir descartando los espacios que el jugador crea que no estén las minas,</w:t>
       </w:r>
       <w:r>
-        <w:t xml:space="preserve"> la opción marcar tendrá como función de marcar donde el jugador crea que se encuentra una mina y si este pisa ese recuadro no pasara absolutamente nada ya que está bloqueada por decirlo de una manera, y desmarcar será para quitar la marca donde se cree que esta la mina y así poder destapar el cuadro, sí el jugador</w:t>
+        <w:t xml:space="preserve"> la opción marcar tendrá como función de marcar donde el jugador crea que se encuentra una mina y si este pisa ese recuadro no pasara absolutamente nada ya que está bloqueada por decirlo de una manera,</w:t>
+      </w:r>
+      <w:r>
+        <w:t xml:space="preserve"> esta opción realizara también la función de que si el jugador marca una mina esta será descubierta</w:t>
+      </w:r>
+      <w:r>
+        <w:t xml:space="preserve"> y desmarcar será para quitar la marca donde se cree que esta la mina y así poder destapar el cuadro, sí el jugador</w:t>
       </w:r>
       <w:r>
         <w:t xml:space="preserve"> no pisa ninguna de las minas que estarán en el espacio del juego ganara de lo contrario si pisa la mina el juego terminara y mostrara un mensaje el cual preguntara que si desea jugar nuevamente si o no.  </w:t>
@@ -1714,27 +1877,18 @@
     <w:p/>
     <w:p/>
     <w:p/>
-    <w:p/>
-    <w:p/>
-    <w:p>
-      <w:pPr>
-        <w:tabs>
-          <w:tab w:val="left" w:pos="5610"/>
-        </w:tabs>
-      </w:pPr>
-      <w:bookmarkStart w:id="3" w:name="_Toc454640090"/>
-      <w:bookmarkStart w:id="4" w:name="_Toc456780927"/>
-    </w:p>
     <w:p>
       <w:pPr>
         <w:pStyle w:val="Ttulo1"/>
       </w:pPr>
+      <w:bookmarkStart w:id="4" w:name="_Toc454640090"/>
+      <w:bookmarkStart w:id="5" w:name="_Toc456780927"/>
       <w:proofErr w:type="spellStart"/>
       <w:r>
         <w:t>Abstract</w:t>
       </w:r>
-      <w:bookmarkEnd w:id="3"/>
       <w:bookmarkEnd w:id="4"/>
+      <w:bookmarkEnd w:id="5"/>
       <w:proofErr w:type="spellEnd"/>
       <w:r>
         <w:t xml:space="preserve"> </w:t>
@@ -1776,13 +1930,13 @@
         <w:pStyle w:val="Ttulo1"/>
         <w:spacing w:line="360" w:lineRule="auto"/>
       </w:pPr>
-      <w:bookmarkStart w:id="5" w:name="_Toc454640091"/>
-      <w:bookmarkStart w:id="6" w:name="_Toc456780928"/>
+      <w:bookmarkStart w:id="6" w:name="_Toc454640091"/>
+      <w:bookmarkStart w:id="7" w:name="_Toc456780928"/>
       <w:r>
         <w:t>Objetivos</w:t>
       </w:r>
-      <w:bookmarkEnd w:id="5"/>
       <w:bookmarkEnd w:id="6"/>
+      <w:bookmarkEnd w:id="7"/>
       <w:r>
         <w:t xml:space="preserve"> </w:t>
       </w:r>
@@ -1792,11 +1946,11 @@
         <w:pStyle w:val="Ttulo2"/>
         <w:spacing w:line="360" w:lineRule="auto"/>
       </w:pPr>
-      <w:bookmarkStart w:id="7" w:name="_Toc456780929"/>
+      <w:bookmarkStart w:id="8" w:name="_Toc456780929"/>
       <w:r>
         <w:t>Objetivo general:</w:t>
       </w:r>
-      <w:bookmarkEnd w:id="7"/>
+      <w:bookmarkEnd w:id="8"/>
     </w:p>
     <w:p>
       <w:pPr>
@@ -1817,11 +1971,12 @@
         <w:pStyle w:val="Ttulo2"/>
         <w:spacing w:line="360" w:lineRule="auto"/>
       </w:pPr>
-      <w:bookmarkStart w:id="8" w:name="_Toc456780930"/>
-      <w:r>
+      <w:bookmarkStart w:id="9" w:name="_Toc456780930"/>
+      <w:r>
+        <w:lastRenderedPageBreak/>
         <w:t>Objetivos específicos:</w:t>
       </w:r>
-      <w:bookmarkEnd w:id="8"/>
+      <w:bookmarkEnd w:id="9"/>
     </w:p>
     <w:p>
       <w:pPr>
@@ -1899,11 +2054,11 @@
         <w:pStyle w:val="Ttulo1"/>
         <w:spacing w:line="360" w:lineRule="auto"/>
       </w:pPr>
-      <w:bookmarkStart w:id="9" w:name="_Toc456780931"/>
+      <w:bookmarkStart w:id="10" w:name="_Toc456780931"/>
       <w:r>
         <w:t>Introducción</w:t>
       </w:r>
-      <w:bookmarkEnd w:id="9"/>
+      <w:bookmarkEnd w:id="10"/>
     </w:p>
     <w:p>
       <w:pPr>
@@ -1933,6 +2088,7 @@
         <w:spacing w:line="360" w:lineRule="auto"/>
       </w:pPr>
       <w:r>
+        <w:lastRenderedPageBreak/>
         <w:tab/>
         <w:t xml:space="preserve">El programa </w:t>
       </w:r>
@@ -1984,108 +2140,305 @@
     <w:p>
       <w:pPr>
         <w:pStyle w:val="Ttulo1"/>
-      </w:pPr>
-      <w:bookmarkStart w:id="10" w:name="_Toc454640095"/>
-      <w:bookmarkStart w:id="11" w:name="_Toc456780932"/>
+        <w:spacing w:line="360" w:lineRule="auto"/>
+      </w:pPr>
+      <w:bookmarkStart w:id="11" w:name="_Toc454640095"/>
+      <w:bookmarkStart w:id="12" w:name="_Toc456780932"/>
+      <w:r>
+        <w:t>Desarrollo</w:t>
+      </w:r>
+      <w:bookmarkEnd w:id="11"/>
+      <w:bookmarkEnd w:id="12"/>
+      <w:r>
+        <w:t xml:space="preserve"> </w:t>
+      </w:r>
+    </w:p>
+    <w:p>
+      <w:pPr>
+        <w:spacing w:line="360" w:lineRule="auto"/>
+      </w:pPr>
+      <w:r>
+        <w:tab/>
+        <w:t xml:space="preserve">El enunciado a resolver, será realizar el juego del busca minas a través de la aplicación </w:t>
+      </w:r>
+      <w:proofErr w:type="spellStart"/>
+      <w:r>
+        <w:t>NetBeans</w:t>
+      </w:r>
+      <w:proofErr w:type="spellEnd"/>
+      <w:r>
+        <w:t>, el cual funcionará para que las personas jueguen.</w:t>
+      </w:r>
+    </w:p>
+    <w:p>
+      <w:pPr>
+        <w:spacing w:line="360" w:lineRule="auto"/>
+        <w:ind w:firstLine="708"/>
+      </w:pPr>
+      <w:r>
+        <w:t>Un problema que se presentó durante la creación del juego, era de cómo podíamos realizar el método de cuando el usuario marcara un cero este se desplegara hacia a su alrededor</w:t>
+      </w:r>
+      <w:r>
+        <w:t xml:space="preserve"> descubriendo los cuadros</w:t>
+      </w:r>
+      <w:r>
+        <w:t xml:space="preserve"> hasta </w:t>
+      </w:r>
+      <w:r>
+        <w:t xml:space="preserve">llegar a </w:t>
+      </w:r>
+      <w:r>
+        <w:t>tocar números del uno para arriba</w:t>
+      </w:r>
+      <w:r>
+        <w:t xml:space="preserve">, además de este también </w:t>
+      </w:r>
       <w:r>
         <w:lastRenderedPageBreak/>
-        <w:t>Desarrollo</w:t>
-      </w:r>
-      <w:bookmarkEnd w:id="10"/>
-      <w:bookmarkEnd w:id="11"/>
-      <w:r>
-        <w:t xml:space="preserve"> </w:t>
-      </w:r>
-    </w:p>
-    <w:p/>
-    <w:p/>
-    <w:p/>
-    <w:p/>
-    <w:p/>
-    <w:p/>
-    <w:p/>
-    <w:p/>
-    <w:p/>
-    <w:p/>
-    <w:p/>
-    <w:p/>
-    <w:p/>
-    <w:p/>
-    <w:p/>
-    <w:p/>
-    <w:p/>
-    <w:p/>
-    <w:p/>
-    <w:p/>
-    <w:p/>
-    <w:p/>
-    <w:p/>
-    <w:p/>
-    <w:p/>
-    <w:p/>
-    <w:p/>
+        <w:t>a la hora de colocar números por ejemplo el 1,2,3,4,5,6,7 y 8, para esto nos llevó tiempo pensando en cómo realizarse este método.</w:t>
+      </w:r>
+    </w:p>
+    <w:p>
+      <w:pPr>
+        <w:spacing w:line="360" w:lineRule="auto"/>
+        <w:ind w:firstLine="708"/>
+      </w:pPr>
+      <w:r>
+        <w:t xml:space="preserve">Para realizar la solución de estos dos problemas que fueron como los más difíciles, se llevó acabo la escritura del código en la plataforma de </w:t>
+      </w:r>
+      <w:proofErr w:type="spellStart"/>
+      <w:r>
+        <w:t>NetBeans</w:t>
+      </w:r>
+      <w:proofErr w:type="spellEnd"/>
+      <w:r>
+        <w:t>, para poner los números que guían al usuario donde aproximadamente se puede encontrar una mina, acá se procedió a hacer un método el cual se ubica en la primera mina que encuentre y chuequea hacia su alrededor si en este  espacio hay un cero colocara un uno, si hay un uno entonces colocara un dos y así sucesivamente hasta llegar al número ocho, el recorre por todos las minas realizando el mismo paso y hasta que no encuentre más minas este terminara.</w:t>
+      </w:r>
+      <w:r>
+        <w:t xml:space="preserve"> Para el de si se marcaba cero que se descartaran todos los espacios que contenían cero y que llegaran hasta tocar numero mayores a uno y menores o iguales a ocho, se procedió a hacer un ciclo el cual realizara la función dicha anteriormente, lo que hace para que esto se cumpla se hizo lo siguiente, tomamos las coordenadas que el usuario ingresa, lo comparamos con el tablero minas que es donde está todo para que funcione el juego, si las coordenadas ingresadas coinciden con un cero, entra a un </w:t>
+      </w:r>
+      <w:proofErr w:type="spellStart"/>
+      <w:r>
+        <w:t>if</w:t>
+      </w:r>
+      <w:proofErr w:type="spellEnd"/>
+      <w:r>
+        <w:t xml:space="preserve">  ahí agarramos y vemos hacia la derecha y preguntamos si hay un cero y si hay que vaya otra vez a la derecha y si hay otro que siga, hasta llegar donde allá un numero pero ese sería solo para la derecha entonces hicimos uno para la izquierda y en el derecha e izquierda metimos uno que</w:t>
+      </w:r>
+      <w:r>
+        <w:t xml:space="preserve"> fuese para arriba y para abajo, y metimos una entre otra para poder hacerlo hacia alrededor.</w:t>
+      </w:r>
+    </w:p>
+    <w:p>
+      <w:pPr>
+        <w:spacing w:line="360" w:lineRule="auto"/>
+        <w:ind w:firstLine="708"/>
+      </w:pPr>
+      <w:r>
+        <w:rPr>
+          <w:noProof/>
+          <w:lang w:eastAsia="es-CR"/>
+        </w:rPr>
+        <w:lastRenderedPageBreak/>
+        <w:drawing>
+          <wp:anchor distT="0" distB="0" distL="114300" distR="114300" simplePos="0" relativeHeight="251659264" behindDoc="0" locked="0" layoutInCell="1" allowOverlap="1" wp14:anchorId="1B72CE30" wp14:editId="1E5CD7FD">
+            <wp:simplePos x="0" y="0"/>
+            <wp:positionH relativeFrom="page">
+              <wp:posOffset>57150</wp:posOffset>
+            </wp:positionH>
+            <wp:positionV relativeFrom="paragraph">
+              <wp:posOffset>362585</wp:posOffset>
+            </wp:positionV>
+            <wp:extent cx="7712075" cy="4714875"/>
+            <wp:effectExtent l="0" t="0" r="3175" b="9525"/>
+            <wp:wrapSquare wrapText="bothSides"/>
+            <wp:docPr id="1" name="Imagen 1"/>
+            <wp:cNvGraphicFramePr>
+              <a:graphicFrameLocks xmlns:a="http://schemas.openxmlformats.org/drawingml/2006/main" noChangeAspect="1"/>
+            </wp:cNvGraphicFramePr>
+            <a:graphic xmlns:a="http://schemas.openxmlformats.org/drawingml/2006/main">
+              <a:graphicData uri="http://schemas.openxmlformats.org/drawingml/2006/picture">
+                <pic:pic xmlns:pic="http://schemas.openxmlformats.org/drawingml/2006/picture">
+                  <pic:nvPicPr>
+                    <pic:cNvPr id="1" name=""/>
+                    <pic:cNvPicPr/>
+                  </pic:nvPicPr>
+                  <pic:blipFill rotWithShape="1">
+                    <a:blip r:embed="rId9">
+                      <a:extLst>
+                        <a:ext uri="{28A0092B-C50C-407E-A947-70E740481C1C}">
+                          <a14:useLocalDpi xmlns:a14="http://schemas.microsoft.com/office/drawing/2010/main" val="0"/>
+                        </a:ext>
+                      </a:extLst>
+                    </a:blip>
+                    <a:srcRect l="12821" t="14253" r="18910" b="20752"/>
+                    <a:stretch/>
+                  </pic:blipFill>
+                  <pic:spPr bwMode="auto">
+                    <a:xfrm>
+                      <a:off x="0" y="0"/>
+                      <a:ext cx="7712075" cy="4714875"/>
+                    </a:xfrm>
+                    <a:prstGeom prst="rect">
+                      <a:avLst/>
+                    </a:prstGeom>
+                    <a:ln>
+                      <a:noFill/>
+                    </a:ln>
+                    <a:extLst>
+                      <a:ext uri="{53640926-AAD7-44D8-BBD7-CCE9431645EC}">
+                        <a14:shadowObscured xmlns:a14="http://schemas.microsoft.com/office/drawing/2010/main"/>
+                      </a:ext>
+                    </a:extLst>
+                  </pic:spPr>
+                </pic:pic>
+              </a:graphicData>
+            </a:graphic>
+            <wp14:sizeRelH relativeFrom="margin">
+              <wp14:pctWidth>0</wp14:pctWidth>
+            </wp14:sizeRelH>
+            <wp14:sizeRelV relativeFrom="margin">
+              <wp14:pctHeight>0</wp14:pctHeight>
+            </wp14:sizeRelV>
+          </wp:anchor>
+        </w:drawing>
+      </w:r>
+    </w:p>
+    <w:p>
+      <w:pPr>
+        <w:spacing w:line="360" w:lineRule="auto"/>
+        <w:ind w:firstLine="708"/>
+      </w:pPr>
+      <w:r>
+        <w:t>Lo complicado de este proyecto, es que se debe analizar de muy buena forma y por un buen tiempo, ya que cuesta mucho hacerlo en una semana porque llega en ocasiones donde se presenta un problema y se debe arreglar, para que funcione de la mejor manera, para esto se optó a realizar varios borradores para poder ir teniendo una idea de cómo poder estructurarlo y acomodando según conviniera y así poder concluir con un buen resultado.</w:t>
+      </w:r>
+      <w:bookmarkStart w:id="13" w:name="_Toc454640096"/>
+      <w:bookmarkStart w:id="14" w:name="_Toc456780933"/>
+    </w:p>
     <w:p>
       <w:pPr>
         <w:pStyle w:val="Ttulo1"/>
-        <w:spacing w:line="360" w:lineRule="auto"/>
-      </w:pPr>
-      <w:bookmarkStart w:id="12" w:name="_Toc454640096"/>
-      <w:bookmarkStart w:id="13" w:name="_Toc456780933"/>
+      </w:pPr>
+    </w:p>
+    <w:p>
+      <w:pPr>
+        <w:pStyle w:val="Ttulo1"/>
+      </w:pPr>
+    </w:p>
+    <w:p>
+      <w:pPr>
+        <w:pStyle w:val="Ttulo1"/>
+      </w:pPr>
+    </w:p>
+    <w:p>
+      <w:pPr>
+        <w:pStyle w:val="Ttulo1"/>
+        <w:jc w:val="both"/>
+      </w:pPr>
+    </w:p>
+    <w:bookmarkEnd w:id="13"/>
+    <w:bookmarkEnd w:id="14"/>
+    <w:p/>
+    <w:p>
+      <w:pPr>
+        <w:pStyle w:val="Ttulo1"/>
+        <w:spacing w:line="360" w:lineRule="auto"/>
+      </w:pPr>
       <w:r>
         <w:lastRenderedPageBreak/>
         <w:t>Análisis de la solución</w:t>
       </w:r>
-      <w:bookmarkEnd w:id="12"/>
-      <w:bookmarkEnd w:id="13"/>
-    </w:p>
-    <w:p/>
-    <w:p/>
-    <w:p/>
-    <w:p/>
-    <w:p/>
-    <w:p/>
-    <w:p/>
-    <w:p/>
-    <w:p/>
-    <w:p/>
-    <w:p/>
-    <w:p/>
-    <w:p/>
-    <w:p/>
-    <w:p/>
-    <w:p/>
-    <w:p/>
-    <w:p/>
-    <w:p/>
-    <w:p/>
-    <w:p/>
-    <w:p/>
-    <w:p/>
-    <w:p/>
-    <w:p/>
-    <w:p/>
+    </w:p>
+    <w:p>
+      <w:pPr>
+        <w:spacing w:line="360" w:lineRule="auto"/>
+        <w:ind w:firstLine="708"/>
+      </w:pPr>
+      <w:r>
+        <w:t xml:space="preserve">A la hora del análisis y luego de varios borradores, se pudo optar a implementar lo que fueron ciclos, que </w:t>
+      </w:r>
+      <w:r>
+        <w:t xml:space="preserve">nos ayudaron a mostrar los cuadros del juego realizado por nosotros, colocar minas, mostrar los números, poder descartar los espacios que tenían ceros, mostrar, marcar, destapar, jugar nuevamente, </w:t>
+      </w:r>
+      <w:proofErr w:type="gramStart"/>
+      <w:r>
+        <w:t>los try</w:t>
+      </w:r>
+      <w:proofErr w:type="gramEnd"/>
+      <w:r>
+        <w:t xml:space="preserve"> catch para que no se caiga el juego entre otras cosas implementadas para darle solución y así poder terminar el juego.</w:t>
+      </w:r>
+    </w:p>
     <w:p/>
     <w:p>
       <w:pPr>
         <w:pStyle w:val="Ttulo1"/>
-        <w:spacing w:line="360" w:lineRule="auto"/>
-      </w:pPr>
-      <w:bookmarkStart w:id="14" w:name="_Toc454640097"/>
-      <w:bookmarkStart w:id="15" w:name="_Toc456780934"/>
+      </w:pPr>
+    </w:p>
+    <w:p/>
+    <w:p/>
+    <w:p/>
+    <w:p/>
+    <w:p/>
+    <w:p/>
+    <w:p/>
+    <w:p/>
+    <w:p/>
+    <w:p/>
+    <w:p/>
+    <w:p/>
+    <w:p/>
+    <w:p/>
+    <w:p/>
+    <w:p/>
+    <w:p/>
+    <w:p/>
+    <w:p/>
+    <w:p/>
+    <w:p>
+      <w:pPr>
+        <w:pStyle w:val="Ttulo1"/>
+        <w:spacing w:line="360" w:lineRule="auto"/>
+      </w:pPr>
+      <w:bookmarkStart w:id="15" w:name="_Toc454640097"/>
+      <w:bookmarkStart w:id="16" w:name="_Toc456780934"/>
       <w:r>
         <w:lastRenderedPageBreak/>
         <w:t>Resultados obtenidos</w:t>
       </w:r>
-      <w:bookmarkEnd w:id="14"/>
       <w:bookmarkEnd w:id="15"/>
-    </w:p>
-    <w:p/>
-    <w:p/>
-    <w:p/>
-    <w:p/>
-    <w:p/>
-    <w:p/>
-    <w:p/>
+      <w:bookmarkEnd w:id="16"/>
+    </w:p>
+    <w:p>
+      <w:pPr>
+        <w:spacing w:line="360" w:lineRule="auto"/>
+        <w:ind w:firstLine="708"/>
+      </w:pPr>
+      <w:r>
+        <w:t>Al finalizar este programa quedamos</w:t>
+      </w:r>
+      <w:r>
+        <w:t xml:space="preserve"> muy satisfecho</w:t>
+      </w:r>
+      <w:r>
+        <w:t>s</w:t>
+      </w:r>
+      <w:r>
+        <w:t xml:space="preserve"> de lo realizado ya que se puede decir que es muy apto para poder ser jugado, mientras se diseñaba se presentaba</w:t>
+      </w:r>
+      <w:r>
+        <w:t>n varios</w:t>
+      </w:r>
+      <w:r>
+        <w:t xml:space="preserve"> problema</w:t>
+      </w:r>
+      <w:r>
+        <w:t>s que poco a poco fuimos solucionando y obteniendo buenos resultados del juego creado por nosotros, realizado todo lo anterior pensábamos que se ganaba</w:t>
+      </w:r>
+      <w:r>
+        <w:t>, pero nunca podíamos ganar, entonces hicimos un código trampa el cual nos muestra donde están las minas, así facilitamos el juego para poder ganar.</w:t>
+      </w:r>
+    </w:p>
     <w:p/>
     <w:p/>
     <w:p/>
@@ -2111,21 +2464,61 @@
         <w:pStyle w:val="Ttulo1"/>
         <w:spacing w:line="360" w:lineRule="auto"/>
       </w:pPr>
-      <w:bookmarkStart w:id="16" w:name="_Toc456780935"/>
+      <w:bookmarkStart w:id="17" w:name="_Toc456780935"/>
       <w:r>
         <w:lastRenderedPageBreak/>
         <w:t>Conclusión</w:t>
       </w:r>
-      <w:bookmarkEnd w:id="16"/>
+      <w:bookmarkEnd w:id="17"/>
       <w:r>
         <w:t xml:space="preserve">  </w:t>
       </w:r>
     </w:p>
-    <w:p/>
-    <w:p/>
-    <w:p/>
-    <w:p/>
-    <w:p/>
+    <w:p>
+      <w:pPr>
+        <w:spacing w:line="360" w:lineRule="auto"/>
+        <w:ind w:firstLine="708"/>
+      </w:pPr>
+      <w:r>
+        <w:t xml:space="preserve">Luego de </w:t>
+      </w:r>
+      <w:r>
+        <w:t>realizado el proyecto, pudimos</w:t>
+      </w:r>
+      <w:r>
+        <w:t xml:space="preserve"> llegar a la conclusión de que tanto lo visto en clase c</w:t>
+      </w:r>
+      <w:r>
+        <w:t>omo lo buscado en internet, pudimos</w:t>
+      </w:r>
+      <w:r>
+        <w:t xml:space="preserve"> hacer que el prog</w:t>
+      </w:r>
+      <w:r>
+        <w:t>rama funcionara de buena forma, que me destapara espacios, marque, desmarque,</w:t>
+      </w:r>
+      <w:r>
+        <w:t xml:space="preserve"> entre otras cosas</w:t>
+      </w:r>
+      <w:r>
+        <w:t xml:space="preserve"> que se necesitan para que el juego funcione de buena forma, concluido el juego quedamos</w:t>
+      </w:r>
+      <w:r>
+        <w:t xml:space="preserve"> muy satisfecho</w:t>
+      </w:r>
+      <w:r>
+        <w:t>s</w:t>
+      </w:r>
+      <w:r>
+        <w:t xml:space="preserve"> de poder concluir el trabajo</w:t>
+      </w:r>
+      <w:r>
+        <w:t>, luego saber que era y ponernos a pensar de cómo realizarlo</w:t>
+      </w:r>
+      <w:r>
+        <w:t>.</w:t>
+      </w:r>
+    </w:p>
     <w:p/>
     <w:p/>
     <w:p/>
@@ -2153,14 +2546,35 @@
         <w:pStyle w:val="Ttulo1"/>
         <w:spacing w:line="360" w:lineRule="auto"/>
       </w:pPr>
-      <w:bookmarkStart w:id="17" w:name="_Toc454640099"/>
-      <w:bookmarkStart w:id="18" w:name="_Toc456780936"/>
+      <w:bookmarkStart w:id="18" w:name="_Toc454640099"/>
+      <w:bookmarkStart w:id="19" w:name="_Toc456780936"/>
       <w:r>
         <w:lastRenderedPageBreak/>
         <w:t>Recomendaciones</w:t>
       </w:r>
-      <w:bookmarkEnd w:id="17"/>
       <w:bookmarkEnd w:id="18"/>
+      <w:bookmarkEnd w:id="19"/>
+    </w:p>
+    <w:p>
+      <w:pPr>
+        <w:spacing w:line="360" w:lineRule="auto"/>
+      </w:pPr>
+      <w:r>
+        <w:tab/>
+        <w:t>A la hora de realizar los métodos, luego de hacer la nueva implementación de estos hacer todas las pruebas posibles para estar seguro de que esté funcionando de la mejor manera.</w:t>
+      </w:r>
+    </w:p>
+    <w:p>
+      <w:pPr>
+        <w:spacing w:line="360" w:lineRule="auto"/>
+        <w:ind w:firstLine="708"/>
+      </w:pPr>
+      <w:r>
+        <w:t>Una enseñanza que nos deja luego de realizado este juego</w:t>
+      </w:r>
+      <w:r>
+        <w:t xml:space="preserve"> es que se deben de realizar varios borradores de este programa para así poder llegar al fin, así que se debe tener presente que al diseñar no todo dará resultado de primera si no habrá que diseñar cuantas veces se pueda, para obtener un buen resultado.</w:t>
+      </w:r>
     </w:p>
     <w:p/>
     <w:p/>
@@ -2194,22 +2608,21 @@
         <w:pStyle w:val="Ttulo1"/>
         <w:spacing w:line="360" w:lineRule="auto"/>
       </w:pPr>
-      <w:bookmarkStart w:id="19" w:name="_Toc445810503"/>
-      <w:bookmarkStart w:id="20" w:name="_Toc454640100"/>
-      <w:bookmarkStart w:id="21" w:name="_Toc456780937"/>
-      <w:r>
-        <w:lastRenderedPageBreak/>
+      <w:bookmarkStart w:id="20" w:name="_Toc445810503"/>
+      <w:bookmarkStart w:id="21" w:name="_Toc454640100"/>
+      <w:bookmarkStart w:id="22" w:name="_Toc456780937"/>
+      <w:r>
         <w:t>Cronograma de trabajo</w:t>
       </w:r>
-      <w:bookmarkEnd w:id="19"/>
       <w:bookmarkEnd w:id="20"/>
       <w:bookmarkEnd w:id="21"/>
+      <w:bookmarkEnd w:id="22"/>
       <w:r>
         <w:t xml:space="preserve"> </w:t>
       </w:r>
     </w:p>
-    <w:bookmarkStart w:id="22" w:name="_MON_1521060341"/>
-    <w:bookmarkEnd w:id="22"/>
+    <w:bookmarkStart w:id="23" w:name="_MON_1521060341"/>
+    <w:bookmarkEnd w:id="23"/>
     <w:p>
       <w:pPr>
         <w:spacing w:line="360" w:lineRule="auto"/>
@@ -2235,10 +2648,10 @@
             <v:path o:extrusionok="f" gradientshapeok="t" o:connecttype="rect"/>
             <o:lock v:ext="edit" aspectratio="t"/>
           </v:shapetype>
-          <v:shape id="_x0000_i1041" type="#_x0000_t75" style="width:576.75pt;height:257.25pt" o:ole="">
-            <v:imagedata r:id="rId9" o:title=""/>
+          <v:shape id="_x0000_i1030" type="#_x0000_t75" style="width:577.35pt;height:257.45pt" o:ole="">
+            <v:imagedata r:id="rId10" o:title=""/>
           </v:shape>
-          <o:OLEObject Type="Embed" ProgID="Excel.Sheet.12" ShapeID="_x0000_i1041" DrawAspect="Content" ObjectID="_1530719488" r:id="rId10"/>
+          <o:OLEObject Type="Embed" ProgID="Excel.Sheet.12" ShapeID="_x0000_i1030" DrawAspect="Content" ObjectID="_1532019748" r:id="rId11"/>
         </w:object>
       </w:r>
     </w:p>
@@ -2250,26 +2663,18 @@
     <w:p/>
     <w:p/>
     <w:p/>
-    <w:p/>
-    <w:p/>
-    <w:p/>
-    <w:p/>
-    <w:p/>
-    <w:p/>
-    <w:p/>
     <w:p>
       <w:pPr>
         <w:pStyle w:val="Ttulo1"/>
-        <w:spacing w:line="360" w:lineRule="auto"/>
-      </w:pPr>
-      <w:bookmarkStart w:id="23" w:name="_Toc454640101"/>
-      <w:bookmarkStart w:id="24" w:name="_Toc456780938"/>
+      </w:pPr>
+      <w:bookmarkStart w:id="24" w:name="_Toc454640101"/>
+      <w:bookmarkStart w:id="25" w:name="_Toc456780938"/>
       <w:r>
         <w:lastRenderedPageBreak/>
         <w:t>Referencias bibliográficas</w:t>
       </w:r>
-      <w:bookmarkEnd w:id="23"/>
       <w:bookmarkEnd w:id="24"/>
+      <w:bookmarkEnd w:id="25"/>
     </w:p>
     <w:p/>
     <w:p/>
@@ -2302,14 +2707,14 @@
       <w:pPr>
         <w:pStyle w:val="Ttulo1"/>
       </w:pPr>
-      <w:bookmarkStart w:id="25" w:name="_Toc454640102"/>
-      <w:bookmarkStart w:id="26" w:name="_Toc456780939"/>
+      <w:bookmarkStart w:id="26" w:name="_Toc454640102"/>
+      <w:bookmarkStart w:id="27" w:name="_Toc456780939"/>
       <w:r>
         <w:lastRenderedPageBreak/>
         <w:t>Bitácora</w:t>
       </w:r>
-      <w:bookmarkEnd w:id="25"/>
       <w:bookmarkEnd w:id="26"/>
+      <w:bookmarkEnd w:id="27"/>
       <w:r>
         <w:t xml:space="preserve"> </w:t>
       </w:r>
@@ -3100,8 +3505,6 @@
                 <w:lang w:eastAsia="es-CR"/>
               </w:rPr>
             </w:pPr>
-            <w:bookmarkStart w:id="27" w:name="_GoBack"/>
-            <w:bookmarkEnd w:id="27"/>
           </w:p>
         </w:tc>
       </w:tr>
@@ -3122,7 +3525,7 @@
     </w:p>
     <w:p/>
     <w:sectPr>
-      <w:headerReference w:type="default" r:id="rId11"/>
+      <w:headerReference w:type="default" r:id="rId12"/>
       <w:pgSz w:w="12240" w:h="15840" w:code="1"/>
       <w:pgMar w:top="1440" w:right="1440" w:bottom="1440" w:left="1440" w:header="709" w:footer="709" w:gutter="0"/>
       <w:pgNumType w:fmt="upperRoman"/>
@@ -3225,7 +3628,7 @@
             <w:noProof/>
             <w:lang w:val="es-ES"/>
           </w:rPr>
-          <w:t>XV</w:t>
+          <w:t>XVII</w:t>
         </w:r>
         <w:r>
           <w:fldChar w:fldCharType="end"/>
@@ -3583,6 +3986,119 @@
       </w:rPr>
     </w:lvl>
   </w:abstractNum>
+  <w:abstractNum w:abstractNumId="3" w15:restartNumberingAfterBreak="0">
+    <w:nsid w:val="54353EF5"/>
+    <w:multiLevelType w:val="hybridMultilevel"/>
+    <w:tmpl w:val="12C0C5A8"/>
+    <w:lvl w:ilvl="0" w:tplc="140A0001">
+      <w:start w:val="1"/>
+      <w:numFmt w:val="bullet"/>
+      <w:lvlText w:val=""/>
+      <w:lvlJc w:val="left"/>
+      <w:pPr>
+        <w:ind w:left="1440" w:hanging="360"/>
+      </w:pPr>
+      <w:rPr>
+        <w:rFonts w:ascii="Symbol" w:hAnsi="Symbol" w:hint="default"/>
+      </w:rPr>
+    </w:lvl>
+    <w:lvl w:ilvl="1" w:tplc="140A0003" w:tentative="1">
+      <w:start w:val="1"/>
+      <w:numFmt w:val="bullet"/>
+      <w:lvlText w:val="o"/>
+      <w:lvlJc w:val="left"/>
+      <w:pPr>
+        <w:ind w:left="2160" w:hanging="360"/>
+      </w:pPr>
+      <w:rPr>
+        <w:rFonts w:ascii="Courier New" w:hAnsi="Courier New" w:cs="Courier New" w:hint="default"/>
+      </w:rPr>
+    </w:lvl>
+    <w:lvl w:ilvl="2" w:tplc="140A0005" w:tentative="1">
+      <w:start w:val="1"/>
+      <w:numFmt w:val="bullet"/>
+      <w:lvlText w:val=""/>
+      <w:lvlJc w:val="left"/>
+      <w:pPr>
+        <w:ind w:left="2880" w:hanging="360"/>
+      </w:pPr>
+      <w:rPr>
+        <w:rFonts w:ascii="Wingdings" w:hAnsi="Wingdings" w:hint="default"/>
+      </w:rPr>
+    </w:lvl>
+    <w:lvl w:ilvl="3" w:tplc="140A0001" w:tentative="1">
+      <w:start w:val="1"/>
+      <w:numFmt w:val="bullet"/>
+      <w:lvlText w:val=""/>
+      <w:lvlJc w:val="left"/>
+      <w:pPr>
+        <w:ind w:left="3600" w:hanging="360"/>
+      </w:pPr>
+      <w:rPr>
+        <w:rFonts w:ascii="Symbol" w:hAnsi="Symbol" w:hint="default"/>
+      </w:rPr>
+    </w:lvl>
+    <w:lvl w:ilvl="4" w:tplc="140A0003" w:tentative="1">
+      <w:start w:val="1"/>
+      <w:numFmt w:val="bullet"/>
+      <w:lvlText w:val="o"/>
+      <w:lvlJc w:val="left"/>
+      <w:pPr>
+        <w:ind w:left="4320" w:hanging="360"/>
+      </w:pPr>
+      <w:rPr>
+        <w:rFonts w:ascii="Courier New" w:hAnsi="Courier New" w:cs="Courier New" w:hint="default"/>
+      </w:rPr>
+    </w:lvl>
+    <w:lvl w:ilvl="5" w:tplc="140A0005" w:tentative="1">
+      <w:start w:val="1"/>
+      <w:numFmt w:val="bullet"/>
+      <w:lvlText w:val=""/>
+      <w:lvlJc w:val="left"/>
+      <w:pPr>
+        <w:ind w:left="5040" w:hanging="360"/>
+      </w:pPr>
+      <w:rPr>
+        <w:rFonts w:ascii="Wingdings" w:hAnsi="Wingdings" w:hint="default"/>
+      </w:rPr>
+    </w:lvl>
+    <w:lvl w:ilvl="6" w:tplc="140A0001" w:tentative="1">
+      <w:start w:val="1"/>
+      <w:numFmt w:val="bullet"/>
+      <w:lvlText w:val=""/>
+      <w:lvlJc w:val="left"/>
+      <w:pPr>
+        <w:ind w:left="5760" w:hanging="360"/>
+      </w:pPr>
+      <w:rPr>
+        <w:rFonts w:ascii="Symbol" w:hAnsi="Symbol" w:hint="default"/>
+      </w:rPr>
+    </w:lvl>
+    <w:lvl w:ilvl="7" w:tplc="140A0003" w:tentative="1">
+      <w:start w:val="1"/>
+      <w:numFmt w:val="bullet"/>
+      <w:lvlText w:val="o"/>
+      <w:lvlJc w:val="left"/>
+      <w:pPr>
+        <w:ind w:left="6480" w:hanging="360"/>
+      </w:pPr>
+      <w:rPr>
+        <w:rFonts w:ascii="Courier New" w:hAnsi="Courier New" w:cs="Courier New" w:hint="default"/>
+      </w:rPr>
+    </w:lvl>
+    <w:lvl w:ilvl="8" w:tplc="140A0005" w:tentative="1">
+      <w:start w:val="1"/>
+      <w:numFmt w:val="bullet"/>
+      <w:lvlText w:val=""/>
+      <w:lvlJc w:val="left"/>
+      <w:pPr>
+        <w:ind w:left="7200" w:hanging="360"/>
+      </w:pPr>
+      <w:rPr>
+        <w:rFonts w:ascii="Wingdings" w:hAnsi="Wingdings" w:hint="default"/>
+      </w:rPr>
+    </w:lvl>
+  </w:abstractNum>
   <w:num w:numId="1">
     <w:abstractNumId w:val="1"/>
   </w:num>
@@ -3591,6 +4107,9 @@
   </w:num>
   <w:num w:numId="3">
     <w:abstractNumId w:val="0"/>
+  </w:num>
+  <w:num w:numId="4">
+    <w:abstractNumId w:val="3"/>
   </w:num>
 </w:numbering>
 </file>
@@ -4478,7 +4997,7 @@
 </file>
 
 <file path=customXml/itemProps1.xml><?xml version="1.0" encoding="utf-8"?>
-<ds:datastoreItem xmlns:ds="http://schemas.openxmlformats.org/officeDocument/2006/customXml" ds:itemID="{89F69CEB-4840-4E96-A106-36D70772683E}">
+<ds:datastoreItem xmlns:ds="http://schemas.openxmlformats.org/officeDocument/2006/customXml" ds:itemID="{93256531-8C13-4B0C-A6B8-8F7048BA6DEA}">
   <ds:schemaRefs>
     <ds:schemaRef ds:uri="http://schemas.openxmlformats.org/officeDocument/2006/bibliography"/>
   </ds:schemaRefs>

</xml_diff>